<commit_message>
pretify-code n print tables
</commit_message>
<xml_diff>
--- a/Assignment-1/answers.docx
+++ b/Assignment-1/answers.docx
@@ -2225,13 +2225,7 @@
           </w:tcPr>
           <w:p>
             <w:r>
-              <w:t xml:space="preserve">Average no. of comparisons during </w:t>
-            </w:r>
-            <w:r>
-              <w:t xml:space="preserve">Merge </w:t>
-            </w:r>
-            <w:r>
-              <w:t>Sort</w:t>
+              <w:t>Average no. of comparisons during Merge Sort</w:t>
             </w:r>
           </w:p>
         </w:tc>
@@ -2996,7 +2990,13 @@
           </w:tcPr>
           <w:p>
             <w:r>
-              <w:t>Average running time of Quick Sort</w:t>
+              <w:t xml:space="preserve">Average running time of </w:t>
+            </w:r>
+            <w:r>
+              <w:t>R</w:t>
+            </w:r>
+            <w:r>
+              <w:t>andomized quick sort</w:t>
             </w:r>
           </w:p>
         </w:tc>
@@ -3017,14 +3017,14 @@
                 <w:sz w:val="18"/>
                 <w:szCs w:val="18"/>
               </w:rPr>
-              <w:t>157.1</w:t>
-            </w:r>
-            <w:r>
-              <w:rPr>
-                <w:sz w:val="18"/>
-                <w:szCs w:val="18"/>
-              </w:rPr>
-              <w:t>09</w:t>
+              <w:t>229.91</w:t>
+            </w:r>
+            <w:r>
+              <w:rPr>
+                <w:sz w:val="18"/>
+                <w:szCs w:val="18"/>
+              </w:rPr>
+              <w:t>4</w:t>
             </w:r>
           </w:p>
         </w:tc>
@@ -3045,7 +3045,7 @@
                 <w:sz w:val="18"/>
                 <w:szCs w:val="18"/>
               </w:rPr>
-              <w:t>2.368</w:t>
+              <w:t>2.847</w:t>
             </w:r>
           </w:p>
         </w:tc>
@@ -3066,7 +3066,7 @@
                 <w:sz w:val="18"/>
                 <w:szCs w:val="18"/>
               </w:rPr>
-              <w:t>44.036</w:t>
+              <w:t>33.165</w:t>
             </w:r>
           </w:p>
         </w:tc>
@@ -3087,7 +3087,7 @@
                 <w:sz w:val="18"/>
                 <w:szCs w:val="18"/>
               </w:rPr>
-              <w:t>716.627</w:t>
+              <w:t>548.215</w:t>
             </w:r>
           </w:p>
         </w:tc>
@@ -3108,247 +3108,7 @@
                 <w:sz w:val="18"/>
                 <w:szCs w:val="18"/>
               </w:rPr>
-              <w:t>7.298</w:t>
-            </w:r>
-          </w:p>
-        </w:tc>
-      </w:tr>
-      <w:tr>
-        <w:trPr>
-          <w:trHeight w:val="306"/>
-        </w:trPr>
-        <w:tc>
-          <w:tcPr>
-            <w:tcW w:w="5763" w:type="dxa"/>
-          </w:tcPr>
-          <w:p>
-            <w:r>
-              <w:t>Average running time of Merge Sort</w:t>
-            </w:r>
-          </w:p>
-        </w:tc>
-        <w:tc>
-          <w:tcPr>
-            <w:tcW w:w="1029" w:type="dxa"/>
-          </w:tcPr>
-          <w:p>
-            <w:pPr>
-              <w:jc w:val="center"/>
-              <w:rPr>
-                <w:sz w:val="18"/>
-                <w:szCs w:val="18"/>
-              </w:rPr>
-            </w:pPr>
-            <w:r>
-              <w:rPr>
-                <w:sz w:val="18"/>
-                <w:szCs w:val="18"/>
-              </w:rPr>
-              <w:t>288.634</w:t>
-            </w:r>
-          </w:p>
-        </w:tc>
-        <w:tc>
-          <w:tcPr>
-            <w:tcW w:w="1027" w:type="dxa"/>
-          </w:tcPr>
-          <w:p>
-            <w:pPr>
-              <w:jc w:val="center"/>
-              <w:rPr>
-                <w:sz w:val="18"/>
-                <w:szCs w:val="18"/>
-              </w:rPr>
-            </w:pPr>
-            <w:r>
-              <w:rPr>
-                <w:sz w:val="18"/>
-                <w:szCs w:val="18"/>
-              </w:rPr>
-              <w:t>3.989</w:t>
-            </w:r>
-          </w:p>
-        </w:tc>
-        <w:tc>
-          <w:tcPr>
-            <w:tcW w:w="1031" w:type="dxa"/>
-          </w:tcPr>
-          <w:p>
-            <w:pPr>
-              <w:jc w:val="center"/>
-              <w:rPr>
-                <w:sz w:val="18"/>
-                <w:szCs w:val="18"/>
-              </w:rPr>
-            </w:pPr>
-            <w:r>
-              <w:rPr>
-                <w:sz w:val="18"/>
-                <w:szCs w:val="18"/>
-              </w:rPr>
-              <w:t>56.841</w:t>
-            </w:r>
-          </w:p>
-        </w:tc>
-        <w:tc>
-          <w:tcPr>
-            <w:tcW w:w="1083" w:type="dxa"/>
-          </w:tcPr>
-          <w:p>
-            <w:pPr>
-              <w:jc w:val="center"/>
-              <w:rPr>
-                <w:sz w:val="18"/>
-                <w:szCs w:val="18"/>
-              </w:rPr>
-            </w:pPr>
-            <w:r>
-              <w:rPr>
-                <w:sz w:val="18"/>
-                <w:szCs w:val="18"/>
-              </w:rPr>
-              <w:t>963.512</w:t>
-            </w:r>
-          </w:p>
-        </w:tc>
-        <w:tc>
-          <w:tcPr>
-            <w:tcW w:w="1174" w:type="dxa"/>
-          </w:tcPr>
-          <w:p>
-            <w:pPr>
-              <w:jc w:val="center"/>
-              <w:rPr>
-                <w:sz w:val="18"/>
-                <w:szCs w:val="18"/>
-              </w:rPr>
-            </w:pPr>
-            <w:r>
-              <w:rPr>
-                <w:sz w:val="18"/>
-                <w:szCs w:val="18"/>
-              </w:rPr>
-              <w:t>13.407</w:t>
-            </w:r>
-          </w:p>
-        </w:tc>
-      </w:tr>
-      <w:tr>
-        <w:trPr>
-          <w:trHeight w:val="306"/>
-        </w:trPr>
-        <w:tc>
-          <w:tcPr>
-            <w:tcW w:w="5763" w:type="dxa"/>
-          </w:tcPr>
-          <w:p>
-            <w:r>
-              <w:t>Average no. of comparisons during Quick Sort</w:t>
-            </w:r>
-          </w:p>
-        </w:tc>
-        <w:tc>
-          <w:tcPr>
-            <w:tcW w:w="1029" w:type="dxa"/>
-          </w:tcPr>
-          <w:p>
-            <w:pPr>
-              <w:jc w:val="center"/>
-              <w:rPr>
-                <w:sz w:val="18"/>
-                <w:szCs w:val="18"/>
-              </w:rPr>
-            </w:pPr>
-            <w:r>
-              <w:rPr>
-                <w:sz w:val="18"/>
-                <w:szCs w:val="18"/>
-              </w:rPr>
-              <w:t>401.0</w:t>
-            </w:r>
-          </w:p>
-        </w:tc>
-        <w:tc>
-          <w:tcPr>
-            <w:tcW w:w="1027" w:type="dxa"/>
-          </w:tcPr>
-          <w:p>
-            <w:pPr>
-              <w:jc w:val="center"/>
-              <w:rPr>
-                <w:sz w:val="18"/>
-                <w:szCs w:val="18"/>
-              </w:rPr>
-            </w:pPr>
-            <w:r>
-              <w:rPr>
-                <w:sz w:val="18"/>
-                <w:szCs w:val="18"/>
-              </w:rPr>
-              <w:t>6450.0</w:t>
-            </w:r>
-          </w:p>
-        </w:tc>
-        <w:tc>
-          <w:tcPr>
-            <w:tcW w:w="1031" w:type="dxa"/>
-          </w:tcPr>
-          <w:p>
-            <w:pPr>
-              <w:jc w:val="center"/>
-              <w:rPr>
-                <w:sz w:val="18"/>
-                <w:szCs w:val="18"/>
-              </w:rPr>
-            </w:pPr>
-            <w:r>
-              <w:rPr>
-                <w:sz w:val="18"/>
-                <w:szCs w:val="18"/>
-              </w:rPr>
-              <w:t>75952.0</w:t>
-            </w:r>
-          </w:p>
-        </w:tc>
-        <w:tc>
-          <w:tcPr>
-            <w:tcW w:w="1083" w:type="dxa"/>
-          </w:tcPr>
-          <w:p>
-            <w:pPr>
-              <w:jc w:val="center"/>
-              <w:rPr>
-                <w:sz w:val="18"/>
-                <w:szCs w:val="18"/>
-              </w:rPr>
-            </w:pPr>
-            <w:r>
-              <w:rPr>
-                <w:sz w:val="18"/>
-                <w:szCs w:val="18"/>
-              </w:rPr>
-              <w:t>1041672.0</w:t>
-            </w:r>
-          </w:p>
-        </w:tc>
-        <w:tc>
-          <w:tcPr>
-            <w:tcW w:w="1174" w:type="dxa"/>
-          </w:tcPr>
-          <w:p>
-            <w:pPr>
-              <w:jc w:val="center"/>
-              <w:rPr>
-                <w:sz w:val="18"/>
-                <w:szCs w:val="18"/>
-              </w:rPr>
-            </w:pPr>
-            <w:r>
-              <w:rPr>
-                <w:sz w:val="18"/>
-                <w:szCs w:val="18"/>
-              </w:rPr>
-              <w:t>13279422.0</w:t>
+              <w:t>8.730</w:t>
             </w:r>
           </w:p>
         </w:tc>
@@ -3544,7 +3304,7 @@
           </w:tcPr>
           <w:p>
             <w:r>
-              <w:t>Average no. of comparisons during Merge Sort</w:t>
+              <w:t>Average no. of comparisons during Randomized Quick Sort</w:t>
             </w:r>
           </w:p>
         </w:tc>
@@ -3565,7 +3325,7 @@
                 <w:sz w:val="18"/>
                 <w:szCs w:val="18"/>
               </w:rPr>
-              <w:t>1564.0</w:t>
+              <w:t>390.15</w:t>
             </w:r>
           </w:p>
         </w:tc>
@@ -3586,7 +3346,7 @@
                 <w:sz w:val="18"/>
                 <w:szCs w:val="18"/>
               </w:rPr>
-              <w:t>23988.0</w:t>
+              <w:t>6196.64</w:t>
             </w:r>
           </w:p>
         </w:tc>
@@ -3607,7 +3367,7 @@
                 <w:sz w:val="18"/>
                 <w:szCs w:val="18"/>
               </w:rPr>
-              <w:t>323248.0</w:t>
+              <w:t>84531.34</w:t>
             </w:r>
           </w:p>
         </w:tc>
@@ -3628,7 +3388,7 @@
                 <w:sz w:val="18"/>
                 <w:szCs w:val="18"/>
               </w:rPr>
-              <w:t>4065667.0</w:t>
+              <w:t>1073807.25</w:t>
             </w:r>
           </w:p>
         </w:tc>
@@ -3649,7 +3409,7 @@
                 <w:sz w:val="18"/>
                 <w:szCs w:val="18"/>
               </w:rPr>
-              <w:t>48903806.0</w:t>
+              <w:t>13046259.98</w:t>
             </w:r>
           </w:p>
         </w:tc>
@@ -3663,70 +3423,9 @@
             <w:tcW w:w="5763" w:type="dxa"/>
           </w:tcPr>
           <w:p>
-            <m:oMathPara>
-              <m:oMathParaPr>
-                <m:jc m:val="left"/>
-              </m:oMathParaPr>
-              <m:oMath>
-                <m:r>
-                  <w:rPr>
-                    <w:rFonts w:ascii="Cambria Math" w:hAnsi="Cambria Math"/>
-                  </w:rPr>
-                  <m:t>n</m:t>
-                </m:r>
-                <m:func>
-                  <m:funcPr>
-                    <m:ctrlPr>
-                      <w:rPr>
-                        <w:rFonts w:ascii="Cambria Math" w:hAnsi="Cambria Math"/>
-                        <w:i/>
-                      </w:rPr>
-                    </m:ctrlPr>
-                  </m:funcPr>
-                  <m:fName>
-                    <m:sSub>
-                      <m:sSubPr>
-                        <m:ctrlPr>
-                          <w:rPr>
-                            <w:rFonts w:ascii="Cambria Math" w:hAnsi="Cambria Math"/>
-                          </w:rPr>
-                        </m:ctrlPr>
-                      </m:sSubPr>
-                      <m:e>
-                        <m:r>
-                          <m:rPr>
-                            <m:sty m:val="p"/>
-                          </m:rPr>
-                          <w:rPr>
-                            <w:rFonts w:ascii="Cambria Math" w:hAnsi="Cambria Math"/>
-                          </w:rPr>
-                          <m:t>log</m:t>
-                        </m:r>
-                      </m:e>
-                      <m:sub>
-                        <m:r>
-                          <m:rPr>
-                            <m:sty m:val="p"/>
-                          </m:rPr>
-                          <w:rPr>
-                            <w:rFonts w:ascii="Cambria Math" w:hAnsi="Cambria Math"/>
-                          </w:rPr>
-                          <m:t>2</m:t>
-                        </m:r>
-                      </m:sub>
-                    </m:sSub>
-                  </m:fName>
-                  <m:e>
-                    <m:r>
-                      <w:rPr>
-                        <w:rFonts w:ascii="Cambria Math" w:hAnsi="Cambria Math"/>
-                      </w:rPr>
-                      <m:t>n</m:t>
-                    </m:r>
-                  </m:e>
-                </m:func>
-              </m:oMath>
-            </m:oMathPara>
+            <w:r>
+              <w:t>No. of cases where run time exceeds average by 5%</w:t>
+            </w:r>
           </w:p>
         </w:tc>
         <w:tc>
@@ -3741,13 +3440,6 @@
                 <w:szCs w:val="18"/>
               </w:rPr>
             </w:pPr>
-            <w:r>
-              <w:rPr>
-                <w:sz w:val="18"/>
-                <w:szCs w:val="18"/>
-              </w:rPr>
-              <w:t>1328.77</w:t>
-            </w:r>
           </w:p>
         </w:tc>
         <w:tc>
@@ -3762,13 +3454,6 @@
                 <w:szCs w:val="18"/>
               </w:rPr>
             </w:pPr>
-            <w:r>
-              <w:rPr>
-                <w:sz w:val="18"/>
-                <w:szCs w:val="18"/>
-              </w:rPr>
-              <w:t>19931.57</w:t>
-            </w:r>
           </w:p>
         </w:tc>
         <w:tc>
@@ -3783,13 +3468,6 @@
                 <w:szCs w:val="18"/>
               </w:rPr>
             </w:pPr>
-            <w:r>
-              <w:rPr>
-                <w:sz w:val="18"/>
-                <w:szCs w:val="18"/>
-              </w:rPr>
-              <w:t>265754.25</w:t>
-            </w:r>
           </w:p>
         </w:tc>
         <w:tc>
@@ -3804,13 +3482,6 @@
                 <w:szCs w:val="18"/>
               </w:rPr>
             </w:pPr>
-            <w:r>
-              <w:rPr>
-                <w:sz w:val="18"/>
-                <w:szCs w:val="18"/>
-              </w:rPr>
-              <w:t>3321928.09</w:t>
-            </w:r>
           </w:p>
         </w:tc>
         <w:tc>
@@ -3825,13 +3496,6 @@
                 <w:szCs w:val="18"/>
               </w:rPr>
             </w:pPr>
-            <w:r>
-              <w:rPr>
-                <w:sz w:val="18"/>
-                <w:szCs w:val="18"/>
-              </w:rPr>
-              <w:t>39863137.14</w:t>
-            </w:r>
           </w:p>
         </w:tc>
       </w:tr>
@@ -3845,7 +3509,13 @@
           </w:tcPr>
           <w:p>
             <w:r>
-              <w:t>Number of times Merge Sort outperformed Quick Sort</w:t>
+              <w:t xml:space="preserve">No. of cases where run time exceeds average by </w:t>
+            </w:r>
+            <w:r>
+              <w:t>10</w:t>
+            </w:r>
+            <w:r>
+              <w:t>%</w:t>
             </w:r>
           </w:p>
         </w:tc>
@@ -3861,13 +3531,6 @@
                 <w:szCs w:val="18"/>
               </w:rPr>
             </w:pPr>
-            <w:r>
-              <w:rPr>
-                <w:sz w:val="18"/>
-                <w:szCs w:val="18"/>
-              </w:rPr>
-              <w:t>8</w:t>
-            </w:r>
           </w:p>
         </w:tc>
         <w:tc>
@@ -3882,13 +3545,6 @@
                 <w:szCs w:val="18"/>
               </w:rPr>
             </w:pPr>
-            <w:r>
-              <w:rPr>
-                <w:sz w:val="18"/>
-                <w:szCs w:val="18"/>
-              </w:rPr>
-              <w:t>9</w:t>
-            </w:r>
           </w:p>
         </w:tc>
         <w:tc>
@@ -3903,13 +3559,6 @@
                 <w:szCs w:val="18"/>
               </w:rPr>
             </w:pPr>
-            <w:r>
-              <w:rPr>
-                <w:sz w:val="18"/>
-                <w:szCs w:val="18"/>
-              </w:rPr>
-              <w:t>95</w:t>
-            </w:r>
           </w:p>
         </w:tc>
         <w:tc>
@@ -3924,13 +3573,6 @@
                 <w:szCs w:val="18"/>
               </w:rPr>
             </w:pPr>
-            <w:r>
-              <w:rPr>
-                <w:sz w:val="18"/>
-                <w:szCs w:val="18"/>
-              </w:rPr>
-              <w:t>116</w:t>
-            </w:r>
           </w:p>
         </w:tc>
         <w:tc>
@@ -3945,13 +3587,370 @@
                 <w:szCs w:val="18"/>
               </w:rPr>
             </w:pPr>
-            <w:r>
-              <w:rPr>
-                <w:sz w:val="18"/>
-                <w:szCs w:val="18"/>
-              </w:rPr>
-              <w:t>42</w:t>
-            </w:r>
+          </w:p>
+        </w:tc>
+      </w:tr>
+      <w:tr>
+        <w:trPr>
+          <w:trHeight w:val="306"/>
+        </w:trPr>
+        <w:tc>
+          <w:tcPr>
+            <w:tcW w:w="5763" w:type="dxa"/>
+          </w:tcPr>
+          <w:p>
+            <w:r>
+              <w:t xml:space="preserve">No. of cases where run time exceeds average by </w:t>
+            </w:r>
+            <w:r>
+              <w:t>20</w:t>
+            </w:r>
+            <w:r>
+              <w:t>%</w:t>
+            </w:r>
+          </w:p>
+        </w:tc>
+        <w:tc>
+          <w:tcPr>
+            <w:tcW w:w="1029" w:type="dxa"/>
+          </w:tcPr>
+          <w:p>
+            <w:pPr>
+              <w:jc w:val="center"/>
+              <w:rPr>
+                <w:sz w:val="18"/>
+                <w:szCs w:val="18"/>
+              </w:rPr>
+            </w:pPr>
+          </w:p>
+        </w:tc>
+        <w:tc>
+          <w:tcPr>
+            <w:tcW w:w="1027" w:type="dxa"/>
+          </w:tcPr>
+          <w:p>
+            <w:pPr>
+              <w:jc w:val="center"/>
+              <w:rPr>
+                <w:sz w:val="18"/>
+                <w:szCs w:val="18"/>
+              </w:rPr>
+            </w:pPr>
+          </w:p>
+        </w:tc>
+        <w:tc>
+          <w:tcPr>
+            <w:tcW w:w="1031" w:type="dxa"/>
+          </w:tcPr>
+          <w:p>
+            <w:pPr>
+              <w:jc w:val="center"/>
+              <w:rPr>
+                <w:sz w:val="18"/>
+                <w:szCs w:val="18"/>
+              </w:rPr>
+            </w:pPr>
+          </w:p>
+        </w:tc>
+        <w:tc>
+          <w:tcPr>
+            <w:tcW w:w="1083" w:type="dxa"/>
+          </w:tcPr>
+          <w:p>
+            <w:pPr>
+              <w:jc w:val="center"/>
+              <w:rPr>
+                <w:sz w:val="18"/>
+                <w:szCs w:val="18"/>
+              </w:rPr>
+            </w:pPr>
+          </w:p>
+        </w:tc>
+        <w:tc>
+          <w:tcPr>
+            <w:tcW w:w="1174" w:type="dxa"/>
+          </w:tcPr>
+          <w:p>
+            <w:pPr>
+              <w:jc w:val="center"/>
+              <w:rPr>
+                <w:sz w:val="18"/>
+                <w:szCs w:val="18"/>
+              </w:rPr>
+            </w:pPr>
+          </w:p>
+        </w:tc>
+      </w:tr>
+      <w:tr>
+        <w:trPr>
+          <w:trHeight w:val="306"/>
+        </w:trPr>
+        <w:tc>
+          <w:tcPr>
+            <w:tcW w:w="5763" w:type="dxa"/>
+          </w:tcPr>
+          <w:p>
+            <w:r>
+              <w:t xml:space="preserve">No. of cases where run time exceeds average by </w:t>
+            </w:r>
+            <w:r>
+              <w:t>30</w:t>
+            </w:r>
+            <w:r>
+              <w:t>%</w:t>
+            </w:r>
+          </w:p>
+        </w:tc>
+        <w:tc>
+          <w:tcPr>
+            <w:tcW w:w="1029" w:type="dxa"/>
+          </w:tcPr>
+          <w:p>
+            <w:pPr>
+              <w:jc w:val="center"/>
+              <w:rPr>
+                <w:sz w:val="18"/>
+                <w:szCs w:val="18"/>
+              </w:rPr>
+            </w:pPr>
+          </w:p>
+        </w:tc>
+        <w:tc>
+          <w:tcPr>
+            <w:tcW w:w="1027" w:type="dxa"/>
+          </w:tcPr>
+          <w:p>
+            <w:pPr>
+              <w:jc w:val="center"/>
+              <w:rPr>
+                <w:sz w:val="18"/>
+                <w:szCs w:val="18"/>
+              </w:rPr>
+            </w:pPr>
+          </w:p>
+        </w:tc>
+        <w:tc>
+          <w:tcPr>
+            <w:tcW w:w="1031" w:type="dxa"/>
+          </w:tcPr>
+          <w:p>
+            <w:pPr>
+              <w:jc w:val="center"/>
+              <w:rPr>
+                <w:sz w:val="18"/>
+                <w:szCs w:val="18"/>
+              </w:rPr>
+            </w:pPr>
+          </w:p>
+        </w:tc>
+        <w:tc>
+          <w:tcPr>
+            <w:tcW w:w="1083" w:type="dxa"/>
+          </w:tcPr>
+          <w:p>
+            <w:pPr>
+              <w:jc w:val="center"/>
+              <w:rPr>
+                <w:sz w:val="18"/>
+                <w:szCs w:val="18"/>
+              </w:rPr>
+            </w:pPr>
+          </w:p>
+        </w:tc>
+        <w:tc>
+          <w:tcPr>
+            <w:tcW w:w="1174" w:type="dxa"/>
+          </w:tcPr>
+          <w:p>
+            <w:pPr>
+              <w:jc w:val="center"/>
+              <w:rPr>
+                <w:sz w:val="18"/>
+                <w:szCs w:val="18"/>
+              </w:rPr>
+            </w:pPr>
+          </w:p>
+        </w:tc>
+      </w:tr>
+      <w:tr>
+        <w:trPr>
+          <w:trHeight w:val="306"/>
+        </w:trPr>
+        <w:tc>
+          <w:tcPr>
+            <w:tcW w:w="5763" w:type="dxa"/>
+          </w:tcPr>
+          <w:p>
+            <w:r>
+              <w:t xml:space="preserve">No. of cases where run time exceeds average by </w:t>
+            </w:r>
+            <w:r>
+              <w:t>50</w:t>
+            </w:r>
+            <w:r>
+              <w:t>%</w:t>
+            </w:r>
+          </w:p>
+        </w:tc>
+        <w:tc>
+          <w:tcPr>
+            <w:tcW w:w="1029" w:type="dxa"/>
+          </w:tcPr>
+          <w:p>
+            <w:pPr>
+              <w:jc w:val="center"/>
+              <w:rPr>
+                <w:sz w:val="18"/>
+                <w:szCs w:val="18"/>
+              </w:rPr>
+            </w:pPr>
+          </w:p>
+        </w:tc>
+        <w:tc>
+          <w:tcPr>
+            <w:tcW w:w="1027" w:type="dxa"/>
+          </w:tcPr>
+          <w:p>
+            <w:pPr>
+              <w:jc w:val="center"/>
+              <w:rPr>
+                <w:sz w:val="18"/>
+                <w:szCs w:val="18"/>
+              </w:rPr>
+            </w:pPr>
+          </w:p>
+        </w:tc>
+        <w:tc>
+          <w:tcPr>
+            <w:tcW w:w="1031" w:type="dxa"/>
+          </w:tcPr>
+          <w:p>
+            <w:pPr>
+              <w:jc w:val="center"/>
+              <w:rPr>
+                <w:sz w:val="18"/>
+                <w:szCs w:val="18"/>
+              </w:rPr>
+            </w:pPr>
+          </w:p>
+        </w:tc>
+        <w:tc>
+          <w:tcPr>
+            <w:tcW w:w="1083" w:type="dxa"/>
+          </w:tcPr>
+          <w:p>
+            <w:pPr>
+              <w:jc w:val="center"/>
+              <w:rPr>
+                <w:sz w:val="18"/>
+                <w:szCs w:val="18"/>
+              </w:rPr>
+            </w:pPr>
+          </w:p>
+        </w:tc>
+        <w:tc>
+          <w:tcPr>
+            <w:tcW w:w="1174" w:type="dxa"/>
+          </w:tcPr>
+          <w:p>
+            <w:pPr>
+              <w:jc w:val="center"/>
+              <w:rPr>
+                <w:sz w:val="18"/>
+                <w:szCs w:val="18"/>
+              </w:rPr>
+            </w:pPr>
+          </w:p>
+        </w:tc>
+      </w:tr>
+      <w:tr>
+        <w:trPr>
+          <w:trHeight w:val="306"/>
+        </w:trPr>
+        <w:tc>
+          <w:tcPr>
+            <w:tcW w:w="5763" w:type="dxa"/>
+          </w:tcPr>
+          <w:p>
+            <w:r>
+              <w:t xml:space="preserve">No. of cases where run time exceeds average by </w:t>
+            </w:r>
+            <w:r>
+              <w:t>100</w:t>
+            </w:r>
+            <w:r>
+              <w:t>%</w:t>
+            </w:r>
+          </w:p>
+        </w:tc>
+        <w:tc>
+          <w:tcPr>
+            <w:tcW w:w="1029" w:type="dxa"/>
+          </w:tcPr>
+          <w:p>
+            <w:pPr>
+              <w:jc w:val="center"/>
+              <w:rPr>
+                <w:sz w:val="18"/>
+                <w:szCs w:val="18"/>
+              </w:rPr>
+            </w:pPr>
+          </w:p>
+        </w:tc>
+        <w:tc>
+          <w:tcPr>
+            <w:tcW w:w="1027" w:type="dxa"/>
+          </w:tcPr>
+          <w:p>
+            <w:pPr>
+              <w:jc w:val="center"/>
+              <w:rPr>
+                <w:sz w:val="18"/>
+                <w:szCs w:val="18"/>
+              </w:rPr>
+            </w:pPr>
+          </w:p>
+        </w:tc>
+        <w:tc>
+          <w:tcPr>
+            <w:tcW w:w="1031" w:type="dxa"/>
+          </w:tcPr>
+          <w:p>
+            <w:pPr>
+              <w:jc w:val="center"/>
+              <w:rPr>
+                <w:sz w:val="18"/>
+                <w:szCs w:val="18"/>
+              </w:rPr>
+            </w:pPr>
+          </w:p>
+        </w:tc>
+        <w:tc>
+          <w:tcPr>
+            <w:tcW w:w="1083" w:type="dxa"/>
+          </w:tcPr>
+          <w:p>
+            <w:pPr>
+              <w:jc w:val="center"/>
+              <w:rPr>
+                <w:sz w:val="18"/>
+                <w:szCs w:val="18"/>
+              </w:rPr>
+            </w:pPr>
+          </w:p>
+        </w:tc>
+        <w:tc>
+          <w:tcPr>
+            <w:tcW w:w="1174" w:type="dxa"/>
+          </w:tcPr>
+          <w:p>
+            <w:pPr>
+              <w:jc w:val="center"/>
+              <w:rPr>
+                <w:sz w:val="18"/>
+                <w:szCs w:val="18"/>
+              </w:rPr>
+            </w:pPr>
           </w:p>
         </w:tc>
       </w:tr>

</xml_diff>